<commit_message>
Added final case study
</commit_message>
<xml_diff>
--- a/Unit12_CaseStudy6/Unit 12 Case Study Instructions.docx
+++ b/Unit12_CaseStudy6/Unit 12 Case Study Instructions.docx
@@ -22,8 +22,6 @@
         </w:rPr>
         <w:t xml:space="preserve">Unit 12 Case Study Instructions(From Submission Page) </w:t>
       </w:r>
-      <w:bookmarkStart w:id="0" w:name="_GoBack"/>
-      <w:bookmarkEnd w:id="0"/>
     </w:p>
     <w:p>
       <w:pPr>
@@ -154,6 +152,18 @@
         </w:rPr>
         <w:t> How close can you get to the original results?</w:t>
       </w:r>
+    </w:p>
+    <w:p>
+      <w:pPr>
+        <w:rPr>
+          <w:rFonts w:ascii="Helvetica" w:eastAsia="Times New Roman" w:hAnsi="Helvetica" w:cs="Times New Roman"/>
+          <w:color w:val="040F1A"/>
+          <w:sz w:val="21"/>
+          <w:szCs w:val="21"/>
+        </w:rPr>
+      </w:pPr>
+      <w:bookmarkStart w:id="0" w:name="_GoBack"/>
+      <w:bookmarkEnd w:id="0"/>
       <w:r>
         <w:rPr>
           <w:rFonts w:ascii="Helvetica" w:eastAsia="Times New Roman" w:hAnsi="Helvetica" w:cs="Times New Roman"/>
@@ -162,7 +172,27 @@
           <w:szCs w:val="21"/>
         </w:rPr>
         <w:br/>
-        <w:t>To facilitate quicker training you may increase the batch size temporarily (this has a small impact on final result, but can speed you calculations significantly). You do not need to train a final result using the paper’s parameters, only the code for your model is required in your final submission.</w:t>
+        <w:t xml:space="preserve">To facilitate quicker </w:t>
+      </w:r>
+      <w:proofErr w:type="gramStart"/>
+      <w:r>
+        <w:rPr>
+          <w:rFonts w:ascii="Helvetica" w:eastAsia="Times New Roman" w:hAnsi="Helvetica" w:cs="Times New Roman"/>
+          <w:color w:val="040F1A"/>
+          <w:sz w:val="21"/>
+          <w:szCs w:val="21"/>
+        </w:rPr>
+        <w:t>training</w:t>
+      </w:r>
+      <w:proofErr w:type="gramEnd"/>
+      <w:r>
+        <w:rPr>
+          <w:rFonts w:ascii="Helvetica" w:eastAsia="Times New Roman" w:hAnsi="Helvetica" w:cs="Times New Roman"/>
+          <w:color w:val="040F1A"/>
+          <w:sz w:val="21"/>
+          <w:szCs w:val="21"/>
+        </w:rPr>
+        <w:t xml:space="preserve"> you may increase the batch size temporarily (this has a small impact on final result, but can speed you calculations significantly). You do not need to train a final result using the paper’s parameters, only the code for your model is required in your final submission.</w:t>
       </w:r>
       <w:r>
         <w:rPr>

</xml_diff>